<commit_message>
fuentes y  look and feel
</commit_message>
<xml_diff>
--- a/Resources/Look and feel.docx
+++ b/Resources/Look and feel.docx
@@ -19,11 +19,7 @@
     </w:p>
     <w:p>
       <w:pPr>
-        <w:pStyle w:val="Prrafodelista"/>
-        <w:numPr>
-          <w:ilvl w:val="0"/>
-          <w:numId w:val="2"/>
-        </w:numPr>
+        <w:ind w:left="360"/>
       </w:pPr>
       <w:r>
         <w:t>5B1599</w:t>
@@ -31,11 +27,7 @@
     </w:p>
     <w:p>
       <w:pPr>
-        <w:pStyle w:val="Prrafodelista"/>
-        <w:numPr>
-          <w:ilvl w:val="0"/>
-          <w:numId w:val="2"/>
-        </w:numPr>
+        <w:ind w:left="360"/>
       </w:pPr>
       <w:r>
         <w:t>DDC0F6</w:t>
@@ -43,11 +35,7 @@
     </w:p>
     <w:p>
       <w:pPr>
-        <w:pStyle w:val="Prrafodelista"/>
-        <w:numPr>
-          <w:ilvl w:val="0"/>
-          <w:numId w:val="2"/>
-        </w:numPr>
+        <w:ind w:left="360"/>
       </w:pPr>
       <w:r>
         <w:t>ffff96</w:t>
@@ -55,23 +43,17 @@
     </w:p>
     <w:p>
       <w:pPr>
-        <w:pStyle w:val="Prrafodelista"/>
-        <w:numPr>
-          <w:ilvl w:val="0"/>
-          <w:numId w:val="2"/>
-        </w:numPr>
-      </w:pPr>
+        <w:ind w:left="360"/>
+      </w:pPr>
+      <w:proofErr w:type="spellStart"/>
       <w:r>
         <w:t>fffffff</w:t>
       </w:r>
-    </w:p>
-    <w:p>
-      <w:pPr>
-        <w:pStyle w:val="Prrafodelista"/>
-        <w:numPr>
-          <w:ilvl w:val="0"/>
-          <w:numId w:val="2"/>
-        </w:numPr>
+      <w:proofErr w:type="spellEnd"/>
+    </w:p>
+    <w:p>
+      <w:pPr>
+        <w:ind w:left="360"/>
       </w:pPr>
       <w:r>
         <w:t>FE5C00</w:t>
@@ -79,11 +61,7 @@
     </w:p>
     <w:p>
       <w:pPr>
-        <w:pStyle w:val="Prrafodelista"/>
-        <w:numPr>
-          <w:ilvl w:val="0"/>
-          <w:numId w:val="2"/>
-        </w:numPr>
+        <w:ind w:left="360"/>
       </w:pPr>
       <w:r>
         <w:t>000000</w:t>
@@ -123,6 +101,9 @@
     </w:p>
     <w:p>
       <w:r>
+        <w:rPr>
+          <w:noProof/>
+        </w:rPr>
         <w:drawing>
           <wp:anchor distT="0" distB="0" distL="114300" distR="114300" simplePos="0" relativeHeight="251660288" behindDoc="0" locked="0" layoutInCell="1" allowOverlap="1" wp14:anchorId="3C21FC24" wp14:editId="3027F787">
             <wp:simplePos x="0" y="0"/>
@@ -174,6 +155,9 @@
         </w:drawing>
       </w:r>
       <w:r>
+        <w:rPr>
+          <w:noProof/>
+        </w:rPr>
         <w:drawing>
           <wp:anchor distT="0" distB="0" distL="114300" distR="114300" simplePos="0" relativeHeight="251659264" behindDoc="0" locked="0" layoutInCell="1" allowOverlap="1" wp14:anchorId="04B0ABFF" wp14:editId="4520D1F2">
             <wp:simplePos x="0" y="0"/>
@@ -225,6 +209,9 @@
         </w:drawing>
       </w:r>
       <w:r>
+        <w:rPr>
+          <w:noProof/>
+        </w:rPr>
         <w:drawing>
           <wp:anchor distT="0" distB="0" distL="114300" distR="114300" simplePos="0" relativeHeight="251658240" behindDoc="0" locked="0" layoutInCell="1" allowOverlap="1" wp14:anchorId="4B29C195" wp14:editId="2D8143D3">
             <wp:simplePos x="0" y="0"/>
@@ -281,6 +268,9 @@
     <w:p/>
     <w:p>
       <w:r>
+        <w:rPr>
+          <w:noProof/>
+        </w:rPr>
         <w:drawing>
           <wp:inline distT="0" distB="0" distL="0" distR="0" wp14:anchorId="1544F488" wp14:editId="606B0397">
             <wp:extent cx="5400040" cy="2876550"/>
@@ -331,16 +321,37 @@
           <w:bCs/>
         </w:rPr>
       </w:pPr>
-      <w:r>
-        <w:rPr>
-          <w:b/>
-          <w:bCs/>
-        </w:rPr>
-        <w:t>Header + logo + menu</w:t>
-      </w:r>
-    </w:p>
-    <w:p>
-      <w:r>
+      <w:proofErr w:type="spellStart"/>
+      <w:r>
+        <w:rPr>
+          <w:b/>
+          <w:bCs/>
+        </w:rPr>
+        <w:t>Header</w:t>
+      </w:r>
+      <w:proofErr w:type="spellEnd"/>
+      <w:r>
+        <w:rPr>
+          <w:b/>
+          <w:bCs/>
+        </w:rPr>
+        <w:t xml:space="preserve"> + logo + </w:t>
+      </w:r>
+      <w:proofErr w:type="spellStart"/>
+      <w:r>
+        <w:rPr>
+          <w:b/>
+          <w:bCs/>
+        </w:rPr>
+        <w:t>menu</w:t>
+      </w:r>
+      <w:proofErr w:type="spellEnd"/>
+    </w:p>
+    <w:p>
+      <w:r>
+        <w:rPr>
+          <w:noProof/>
+        </w:rPr>
         <w:drawing>
           <wp:inline distT="0" distB="0" distL="0" distR="0" wp14:anchorId="7CFC20EC" wp14:editId="6F87FFCF">
             <wp:extent cx="5400040" cy="3176270"/>
@@ -423,6 +434,9 @@
     </w:p>
     <w:p>
       <w:r>
+        <w:rPr>
+          <w:noProof/>
+        </w:rPr>
         <w:drawing>
           <wp:inline distT="0" distB="0" distL="0" distR="0" wp14:anchorId="71A006B5" wp14:editId="0DF06C8A">
             <wp:extent cx="5400040" cy="2621915"/>
@@ -477,6 +491,9 @@
     </w:p>
     <w:p>
       <w:r>
+        <w:rPr>
+          <w:noProof/>
+        </w:rPr>
         <w:lastRenderedPageBreak/>
         <w:drawing>
           <wp:inline distT="0" distB="0" distL="0" distR="0" wp14:anchorId="123F6D5F" wp14:editId="265391AE">
@@ -522,16 +539,28 @@
           <w:bCs/>
         </w:rPr>
       </w:pPr>
-      <w:r>
-        <w:rPr>
-          <w:b/>
-          <w:bCs/>
-        </w:rPr>
-        <w:t>Hoover en botones</w:t>
-      </w:r>
-    </w:p>
-    <w:p>
-      <w:r>
+      <w:proofErr w:type="spellStart"/>
+      <w:r>
+        <w:rPr>
+          <w:b/>
+          <w:bCs/>
+        </w:rPr>
+        <w:t>Hoover</w:t>
+      </w:r>
+      <w:proofErr w:type="spellEnd"/>
+      <w:r>
+        <w:rPr>
+          <w:b/>
+          <w:bCs/>
+        </w:rPr>
+        <w:t xml:space="preserve"> en botones</w:t>
+      </w:r>
+    </w:p>
+    <w:p>
+      <w:r>
+        <w:rPr>
+          <w:noProof/>
+        </w:rPr>
         <w:drawing>
           <wp:inline distT="0" distB="0" distL="0" distR="0" wp14:anchorId="09D614F6" wp14:editId="58073C30">
             <wp:extent cx="5400040" cy="3073400"/>
@@ -576,16 +605,28 @@
           <w:bCs/>
         </w:rPr>
       </w:pPr>
-      <w:r>
-        <w:rPr>
-          <w:b/>
-          <w:bCs/>
-        </w:rPr>
-        <w:t>Footer con resaltados (h3)</w:t>
-      </w:r>
-    </w:p>
-    <w:p>
-      <w:r>
+      <w:proofErr w:type="spellStart"/>
+      <w:r>
+        <w:rPr>
+          <w:b/>
+          <w:bCs/>
+        </w:rPr>
+        <w:t>Footer</w:t>
+      </w:r>
+      <w:proofErr w:type="spellEnd"/>
+      <w:r>
+        <w:rPr>
+          <w:b/>
+          <w:bCs/>
+        </w:rPr>
+        <w:t xml:space="preserve"> con resaltados (h3)</w:t>
+      </w:r>
+    </w:p>
+    <w:p>
+      <w:r>
+        <w:rPr>
+          <w:noProof/>
+        </w:rPr>
         <w:lastRenderedPageBreak/>
         <w:drawing>
           <wp:inline distT="0" distB="0" distL="0" distR="0" wp14:anchorId="05116CB5" wp14:editId="0621AFFA">
@@ -631,16 +672,28 @@
           <w:bCs/>
         </w:rPr>
       </w:pPr>
-      <w:r>
-        <w:rPr>
-          <w:b/>
-          <w:bCs/>
-        </w:rPr>
-        <w:t>Footer sin resaltado</w:t>
-      </w:r>
-    </w:p>
-    <w:p>
-      <w:r>
+      <w:proofErr w:type="spellStart"/>
+      <w:r>
+        <w:rPr>
+          <w:b/>
+          <w:bCs/>
+        </w:rPr>
+        <w:t>Footer</w:t>
+      </w:r>
+      <w:proofErr w:type="spellEnd"/>
+      <w:r>
+        <w:rPr>
+          <w:b/>
+          <w:bCs/>
+        </w:rPr>
+        <w:t xml:space="preserve"> sin resaltado</w:t>
+      </w:r>
+    </w:p>
+    <w:p>
+      <w:r>
+        <w:rPr>
+          <w:noProof/>
+        </w:rPr>
         <w:drawing>
           <wp:inline distT="0" distB="0" distL="0" distR="0" wp14:anchorId="3B70238A" wp14:editId="26567CD8">
             <wp:extent cx="5400040" cy="2769235"/>
@@ -699,6 +752,9 @@
     </w:p>
     <w:p>
       <w:r>
+        <w:rPr>
+          <w:noProof/>
+        </w:rPr>
         <w:drawing>
           <wp:inline distT="0" distB="0" distL="0" distR="0" wp14:anchorId="0BF27B4C" wp14:editId="7070B898">
             <wp:extent cx="3155950" cy="1253251"/>
@@ -738,6 +794,9 @@
     </w:p>
     <w:p>
       <w:r>
+        <w:rPr>
+          <w:noProof/>
+        </w:rPr>
         <w:lastRenderedPageBreak/>
         <w:drawing>
           <wp:inline distT="0" distB="0" distL="0" distR="0" wp14:anchorId="2F66A2F2" wp14:editId="0F85DDFB">
@@ -800,6 +859,7 @@
           <w:shd w:val="clear" w:color="auto" w:fill="FFFFFF"/>
         </w:rPr>
       </w:pPr>
+      <w:proofErr w:type="spellStart"/>
       <w:r>
         <w:rPr>
           <w:rFonts w:ascii="Roboto" w:hAnsi="Roboto"/>
@@ -812,7 +872,22 @@
           <w:szCs w:val="23"/>
           <w:shd w:val="clear" w:color="auto" w:fill="FFFFFF"/>
         </w:rPr>
-        <w:t>Myriad Pro</w:t>
+        <w:t>Myriad</w:t>
+      </w:r>
+      <w:proofErr w:type="spellEnd"/>
+      <w:r>
+        <w:rPr>
+          <w:rFonts w:ascii="Roboto" w:hAnsi="Roboto"/>
+          <w:b/>
+          <w:bCs/>
+          <w:i/>
+          <w:iCs/>
+          <w:color w:val="767676"/>
+          <w:sz w:val="23"/>
+          <w:szCs w:val="23"/>
+          <w:shd w:val="clear" w:color="auto" w:fill="FFFFFF"/>
+        </w:rPr>
+        <w:t xml:space="preserve"> Pro</w:t>
       </w:r>
     </w:p>
     <w:p>
@@ -835,6 +910,7 @@
         </w:rPr>
         <w:t xml:space="preserve">Dentro de las tipografías comunes usadas en Web nos encontramos que la tipografía </w:t>
       </w:r>
+      <w:proofErr w:type="spellStart"/>
       <w:r>
         <w:rPr>
           <w:rFonts w:ascii="Roboto" w:hAnsi="Roboto"/>
@@ -845,6 +921,7 @@
         </w:rPr>
         <w:t>Verdana</w:t>
       </w:r>
+      <w:proofErr w:type="spellEnd"/>
       <w:r>
         <w:rPr>
           <w:rFonts w:ascii="Roboto" w:hAnsi="Roboto"/>
@@ -854,6 +931,7 @@
         </w:rPr>
         <w:t>, a pesar de ser promocionada como óptima para diseño en pantalla, sus características dificultan la comprensión para un usuario con dislexia. En cambio, la tipografía </w:t>
       </w:r>
+      <w:proofErr w:type="spellStart"/>
       <w:r>
         <w:rPr>
           <w:rFonts w:ascii="Roboto" w:hAnsi="Roboto"/>
@@ -865,17 +943,9 @@
           <w:sz w:val="23"/>
           <w:szCs w:val="23"/>
         </w:rPr>
-        <w:t>Trebuchet MS</w:t>
-      </w:r>
-      <w:r>
-        <w:rPr>
-          <w:rFonts w:ascii="Roboto" w:hAnsi="Roboto"/>
-          <w:color w:val="767676"/>
-          <w:sz w:val="23"/>
-          <w:szCs w:val="23"/>
-        </w:rPr>
-        <w:t> resulta más adecuada para este tipo de usuarios. Otras tipografías recomendadas son </w:t>
-      </w:r>
+        <w:t>Trebuchet</w:t>
+      </w:r>
+      <w:proofErr w:type="spellEnd"/>
       <w:r>
         <w:rPr>
           <w:rFonts w:ascii="Roboto" w:hAnsi="Roboto"/>
@@ -887,16 +957,16 @@
           <w:sz w:val="23"/>
           <w:szCs w:val="23"/>
         </w:rPr>
-        <w:t>Arial</w:t>
-      </w:r>
-      <w:r>
-        <w:rPr>
-          <w:rFonts w:ascii="Roboto" w:hAnsi="Roboto"/>
-          <w:color w:val="767676"/>
-          <w:sz w:val="23"/>
-          <w:szCs w:val="23"/>
-        </w:rPr>
-        <w:t>, </w:t>
+        <w:t xml:space="preserve"> MS</w:t>
+      </w:r>
+      <w:r>
+        <w:rPr>
+          <w:rFonts w:ascii="Roboto" w:hAnsi="Roboto"/>
+          <w:color w:val="767676"/>
+          <w:sz w:val="23"/>
+          <w:szCs w:val="23"/>
+        </w:rPr>
+        <w:t> resulta más adecuada para este tipo de usuarios. Otras tipografías recomendadas son </w:t>
       </w:r>
       <w:r>
         <w:rPr>
@@ -909,16 +979,16 @@
           <w:sz w:val="23"/>
           <w:szCs w:val="23"/>
         </w:rPr>
-        <w:t>Geneva</w:t>
-      </w:r>
-      <w:r>
-        <w:rPr>
-          <w:rFonts w:ascii="Roboto" w:hAnsi="Roboto"/>
-          <w:color w:val="767676"/>
-          <w:sz w:val="23"/>
-          <w:szCs w:val="23"/>
-        </w:rPr>
-        <w:t> y, aunque resulte extraño, </w:t>
+        <w:t>Arial</w:t>
+      </w:r>
+      <w:r>
+        <w:rPr>
+          <w:rFonts w:ascii="Roboto" w:hAnsi="Roboto"/>
+          <w:color w:val="767676"/>
+          <w:sz w:val="23"/>
+          <w:szCs w:val="23"/>
+        </w:rPr>
+        <w:t>, </w:t>
       </w:r>
       <w:r>
         <w:rPr>
@@ -931,6 +1001,28 @@
           <w:sz w:val="23"/>
           <w:szCs w:val="23"/>
         </w:rPr>
+        <w:t>Geneva</w:t>
+      </w:r>
+      <w:r>
+        <w:rPr>
+          <w:rFonts w:ascii="Roboto" w:hAnsi="Roboto"/>
+          <w:color w:val="767676"/>
+          <w:sz w:val="23"/>
+          <w:szCs w:val="23"/>
+        </w:rPr>
+        <w:t> y, aunque resulte extraño, </w:t>
+      </w:r>
+      <w:r>
+        <w:rPr>
+          <w:rFonts w:ascii="Roboto" w:hAnsi="Roboto"/>
+          <w:b/>
+          <w:bCs/>
+          <w:i/>
+          <w:iCs/>
+          <w:color w:val="767676"/>
+          <w:sz w:val="23"/>
+          <w:szCs w:val="23"/>
+        </w:rPr>
         <w:t>Comic Sans</w:t>
       </w:r>
       <w:r>
@@ -1002,21 +1094,96 @@
           <w:sz w:val="23"/>
           <w:szCs w:val="23"/>
         </w:rPr>
-        <w:t>. Más consejos sobre el uso correcto se pueden encontrar en BDA’s </w:t>
-      </w:r>
-      <w:hyperlink r:id="rId21" w:history="1">
-        <w:r>
-          <w:rPr>
-            <w:rStyle w:val="Hipervnculo"/>
-            <w:rFonts w:ascii="Roboto" w:hAnsi="Roboto"/>
-            <w:color w:val="DB2723"/>
-            <w:sz w:val="23"/>
-            <w:szCs w:val="23"/>
-            <w:u w:val="none"/>
-          </w:rPr>
-          <w:t>Dyslexia Friendly Style Guide</w:t>
-        </w:r>
-      </w:hyperlink>
+        <w:t xml:space="preserve">. Más consejos sobre el uso correcto se pueden encontrar en </w:t>
+      </w:r>
+      <w:proofErr w:type="spellStart"/>
+      <w:r>
+        <w:rPr>
+          <w:rFonts w:ascii="Roboto" w:hAnsi="Roboto"/>
+          <w:color w:val="767676"/>
+          <w:sz w:val="23"/>
+          <w:szCs w:val="23"/>
+        </w:rPr>
+        <w:t>BDA’s</w:t>
+      </w:r>
+      <w:proofErr w:type="spellEnd"/>
+      <w:r>
+        <w:rPr>
+          <w:rFonts w:ascii="Roboto" w:hAnsi="Roboto"/>
+          <w:color w:val="767676"/>
+          <w:sz w:val="23"/>
+          <w:szCs w:val="23"/>
+        </w:rPr>
+        <w:t> </w:t>
+      </w:r>
+      <w:proofErr w:type="spellStart"/>
+      <w:r>
+        <w:fldChar w:fldCharType="begin"/>
+      </w:r>
+      <w:r>
+        <w:instrText xml:space="preserve"> HYPERLINK "http://www.bdadyslexia.org.uk/about-dyslexia/further-information/dyslexia-style-guide.html" </w:instrText>
+      </w:r>
+      <w:r>
+        <w:fldChar w:fldCharType="separate"/>
+      </w:r>
+      <w:r>
+        <w:rPr>
+          <w:rStyle w:val="Hipervnculo"/>
+          <w:rFonts w:ascii="Roboto" w:hAnsi="Roboto"/>
+          <w:color w:val="DB2723"/>
+          <w:sz w:val="23"/>
+          <w:szCs w:val="23"/>
+          <w:u w:val="none"/>
+        </w:rPr>
+        <w:t>Dyslexia</w:t>
+      </w:r>
+      <w:proofErr w:type="spellEnd"/>
+      <w:r>
+        <w:rPr>
+          <w:rStyle w:val="Hipervnculo"/>
+          <w:rFonts w:ascii="Roboto" w:hAnsi="Roboto"/>
+          <w:color w:val="DB2723"/>
+          <w:sz w:val="23"/>
+          <w:szCs w:val="23"/>
+          <w:u w:val="none"/>
+        </w:rPr>
+        <w:t xml:space="preserve"> </w:t>
+      </w:r>
+      <w:proofErr w:type="spellStart"/>
+      <w:r>
+        <w:rPr>
+          <w:rStyle w:val="Hipervnculo"/>
+          <w:rFonts w:ascii="Roboto" w:hAnsi="Roboto"/>
+          <w:color w:val="DB2723"/>
+          <w:sz w:val="23"/>
+          <w:szCs w:val="23"/>
+          <w:u w:val="none"/>
+        </w:rPr>
+        <w:t>Friendly</w:t>
+      </w:r>
+      <w:proofErr w:type="spellEnd"/>
+      <w:r>
+        <w:rPr>
+          <w:rStyle w:val="Hipervnculo"/>
+          <w:rFonts w:ascii="Roboto" w:hAnsi="Roboto"/>
+          <w:color w:val="DB2723"/>
+          <w:sz w:val="23"/>
+          <w:szCs w:val="23"/>
+          <w:u w:val="none"/>
+        </w:rPr>
+        <w:t xml:space="preserve"> Style Guide</w:t>
+      </w:r>
+      <w:r>
+        <w:rPr>
+          <w:rStyle w:val="Hipervnculo"/>
+          <w:rFonts w:ascii="Roboto" w:hAnsi="Roboto"/>
+          <w:color w:val="DB2723"/>
+          <w:sz w:val="23"/>
+          <w:szCs w:val="23"/>
+          <w:u w:val="none"/>
+        </w:rPr>
+        <w:fldChar w:fldCharType="end"/>
+      </w:r>
       <w:r>
         <w:rPr>
           <w:rFonts w:ascii="Roboto" w:hAnsi="Roboto"/>
@@ -1051,7 +1218,7 @@
                     </pic:cNvPicPr>
                   </pic:nvPicPr>
                   <pic:blipFill>
-                    <a:blip r:embed="rId22">
+                    <a:blip r:embed="rId21">
                       <a:extLst>
                         <a:ext uri="{28A0092B-C50C-407E-A947-70E740481C1C}">
                           <a14:useLocalDpi xmlns:a14="http://schemas.microsoft.com/office/drawing/2010/main" val="0"/>

</xml_diff>